<commit_message>
Doku changes and adding comments in code
</commit_message>
<xml_diff>
--- a/Dokumentation.docx
+++ b/Dokumentation.docx
@@ -3001,6 +3001,7 @@
         <w:t xml:space="preserve"> der Gruppe haben die Befugnis, Tickets zu schließen und deren Beschreibung kann jederzeit geändert werden. Das Abschlussdatum eines Tickets wird protokolliert und alle Tickets, unabhängig vom Ersteller, sind in einer klaren Tabelle einsehbar.</w:t>
       </w:r>
     </w:p>
+    <w:p/>
     <w:p>
       <w:pPr>
         <w:pStyle w:val="berschrift3"/>
@@ -3035,6 +3036,7 @@
         </w:numPr>
       </w:pPr>
       <w:r>
+        <w:lastRenderedPageBreak/>
         <w:t>Benutzerr</w:t>
       </w:r>
       <w:r>
@@ -3089,11 +3091,7 @@
         <w:t xml:space="preserve">. </w:t>
       </w:r>
       <w:r>
-        <w:t xml:space="preserve">Falls der eingetragene </w:t>
-      </w:r>
-      <w:r>
-        <w:lastRenderedPageBreak/>
-        <w:t xml:space="preserve">Benutzername und/oder Passwort sich bereits im Datenbanksystem befinden, wird eine Fehlermeldung angezeigt. Der </w:t>
+        <w:t xml:space="preserve">Falls der eingetragene Benutzername und/oder Passwort sich bereits im Datenbanksystem befinden, wird eine Fehlermeldung angezeigt. Der </w:t>
       </w:r>
       <w:r>
         <w:t>Benutzer</w:t>
@@ -3592,13 +3590,7 @@
       </w:r>
       <w:proofErr w:type="spellEnd"/>
       <w:r>
-        <w:t xml:space="preserve">“-Benutzern können alle Tickets in der Tabelle </w:t>
-      </w:r>
-      <w:r>
-        <w:t>löschen</w:t>
-      </w:r>
-      <w:r>
-        <w:t>. Der Benutzer „</w:t>
+        <w:t>“-Benutzern können alle Tickets in der Tabelle löschen. Der Benutzer „</w:t>
       </w:r>
       <w:proofErr w:type="spellStart"/>
       <w:r>
@@ -3606,10 +3598,7 @@
       </w:r>
       <w:proofErr w:type="spellEnd"/>
       <w:r>
-        <w:t xml:space="preserve">“ kann nur seine Tickets </w:t>
-      </w:r>
-      <w:r>
-        <w:t>löschen.</w:t>
+        <w:t>“ kann nur seine Tickets löschen.</w:t>
       </w:r>
     </w:p>
     <w:p>
@@ -3864,6 +3853,7 @@
               <w:ind w:left="0"/>
             </w:pPr>
             <w:r>
+              <w:lastRenderedPageBreak/>
               <w:t>Skalierbarkeit</w:t>
             </w:r>
           </w:p>
@@ -3974,7 +3964,6 @@
               <w:ind w:left="0"/>
             </w:pPr>
             <w:r>
-              <w:lastRenderedPageBreak/>
               <w:t>Testbarkeit</w:t>
             </w:r>
           </w:p>
@@ -4467,11 +4456,11 @@
       </w:r>
       <w:proofErr w:type="spellEnd"/>
       <w:r>
-        <w:t xml:space="preserve">- und JSON-Schema-Dokumentation für die API auf der Grundlage der Python-Typ-Hinweise. Außerdem bietet es Typsicherheit, was bei der Erkennung von Fehlern und bei der Nutzung der API sehr hilfreich ist. Die einfache Integration </w:t>
+        <w:t xml:space="preserve">- und JSON-Schema-Dokumentation für </w:t>
       </w:r>
       <w:r>
         <w:lastRenderedPageBreak/>
-        <w:t xml:space="preserve">mit </w:t>
+        <w:t xml:space="preserve">die API auf der Grundlage der Python-Typ-Hinweise. Außerdem bietet es Typsicherheit, was bei der Erkennung von Fehlern und bei der Nutzung der API sehr hilfreich ist. Die einfache Integration mit </w:t>
       </w:r>
       <w:proofErr w:type="spellStart"/>
       <w:r>
@@ -4688,7 +4677,11 @@
         <w:t xml:space="preserve"> gestartet wird</w:t>
       </w:r>
       <w:r>
-        <w:t>, wird ein erster Prozess namens "INIT" gestartet, der die PID (Prozess-ID) 1 erhält. Hier beginnt der Prozessbaum.</w:t>
+        <w:t xml:space="preserve">, wird ein </w:t>
+      </w:r>
+      <w:r>
+        <w:lastRenderedPageBreak/>
+        <w:t>erster Prozess namens "INIT" gestartet, der die PID (Prozess-ID) 1 erhält. Hier beginnt der Prozessbaum.</w:t>
       </w:r>
     </w:p>
     <w:p/>
@@ -4824,7 +4817,6 @@
         </w:numPr>
       </w:pPr>
       <w:r>
-        <w:lastRenderedPageBreak/>
         <w:t>Datenintegrität: Einschränkungen wie Primärschlüssel, Fremdschlüssel und eindeutige Einschränkungen werden von relationalen Datenbanken verwendet, um die Datenintegrität zu gewährleisten. Dies trägt dazu bei, die Daten konsistent und genau zu halten.</w:t>
       </w:r>
     </w:p>
@@ -5170,6 +5162,7 @@
         </w:numPr>
       </w:pPr>
       <w:r>
+        <w:lastRenderedPageBreak/>
         <w:t>Zustandslosigkeit: Jede Anfrage, die ein Client an einen Server sendet, muss alle Details enthalten, die der Server benötigt, um die Anfrage zu verstehen und zu beantworten. Zwischen den Anfragen sollte der Server den Status des Clients nicht verfolgen.</w:t>
       </w:r>
     </w:p>
@@ -5182,7 +5175,6 @@
         </w:numPr>
       </w:pPr>
       <w:r>
-        <w:lastRenderedPageBreak/>
         <w:t>Client-Server-Architektur: Durch die Verwendung eines Netzwerks zur Erleichterung der Kommunikation sind der Client und der Server unabhängige Einheiten. Während der Server für die Bearbeitung von Anfragen und die Ressourcenverwaltung zuständig ist, ist der Client für die Benutzeroberfläche und die Benutzererfahrung verantwortlich.</w:t>
       </w:r>
     </w:p>
@@ -5310,13 +5302,7 @@
       </w:r>
       <w:proofErr w:type="spellEnd"/>
       <w:r>
-        <w:t xml:space="preserve"> der Seite, was die Benutzerfreundlichkeit </w:t>
-      </w:r>
-      <w:r>
-        <w:t>verbessert,</w:t>
-      </w:r>
-      <w:r>
-        <w:t xml:space="preserve"> und die Serverlast reduziert.</w:t>
+        <w:t xml:space="preserve"> der Seite, was die Benutzerfreundlichkeit verbessert, und die Serverlast reduziert.</w:t>
       </w:r>
     </w:p>
     <w:p>
@@ -5326,7 +5312,11 @@
     </w:p>
     <w:p>
       <w:r>
-        <w:t xml:space="preserve">Zusätzlich zu Vue.js werden HTML und CSS für die Gestaltung der Benutzeroberfläche verwendet, was zu einem ansprechenden und benutzerfreundlichen Design beiträgt. Insgesamt bietet die Kombination aus Vue.js, HTML und CSS eine solide Grundlage für die Entwicklung eines zeitgemäßen, den aktuellen Standards entsprechenden </w:t>
+        <w:t xml:space="preserve">Zusätzlich zu Vue.js werden HTML und CSS für die Gestaltung der Benutzeroberfläche verwendet, was zu einem ansprechenden und benutzerfreundlichen Design beiträgt. Insgesamt bietet die Kombination aus Vue.js, HTML und CSS eine solide Grundlage für die Entwicklung eines zeitgemäßen, </w:t>
+      </w:r>
+      <w:r>
+        <w:lastRenderedPageBreak/>
+        <w:t xml:space="preserve">den aktuellen Standards entsprechenden </w:t>
       </w:r>
       <w:proofErr w:type="spellStart"/>
       <w:r>
@@ -5334,15 +5324,11 @@
       </w:r>
       <w:proofErr w:type="spellEnd"/>
       <w:r>
-        <w:t xml:space="preserve"> mit Fokus auf Flexibilität, Performance und </w:t>
-      </w:r>
-      <w:r>
-        <w:t>Entwicklerfreundlichkeit.</w:t>
-      </w:r>
-    </w:p>
-    <w:p>
-      <w:r>
-        <w:lastRenderedPageBreak/>
+        <w:t xml:space="preserve"> mit Fokus auf Flexibilität, Performance und Entwicklerfreundlichkeit.</w:t>
+      </w:r>
+    </w:p>
+    <w:p>
+      <w:r>
         <w:t>Die wichtigsten Hauptkomponenten aus dem Frontend sind:</w:t>
       </w:r>
     </w:p>
@@ -5578,31 +5564,85 @@
       </w:r>
       <w:proofErr w:type="spellEnd"/>
       <w:r>
+        <w:t xml:space="preserve">“ </w:t>
+      </w:r>
+      <w:r>
+        <w:t>beinhaltet</w:t>
+      </w:r>
+      <w:r>
+        <w:t xml:space="preserve"> eine ansprechende Anmeldeseite mit verschiedenen Funktionen. Die Seite bietet zwei Ansichten: "Login" und "Register", die durch Klicken auf entsprechende Schaltflächen umgeschaltet werden können. Das Anmeldeformular enthält Benutzername und Passwort, wobei die Passwortstärke überprüft wird. Fehlermeldungen werden angezeigt, wenn erforderliche Felder leer sind oder wenn es Probleme bei der Anmeldung oder Registrierung gibt. Ein Canvas-Element wird für animierte Partikeleffekte verwendet, die auf die Mausbewegung reagieren. Die Partikel bewegen sich entsprechend der Mausbewegung und erzeugen ein ansprechendes visuelles Feedback. </w:t>
+      </w:r>
+      <w:proofErr w:type="spellStart"/>
+      <w:r>
+        <w:t>Axios</w:t>
+      </w:r>
+      <w:proofErr w:type="spellEnd"/>
+      <w:r>
+        <w:t xml:space="preserve"> wird für HTTP-Anfragen an einen Server verwendet, um Anmeldedaten zu überprüfen und Benutzer zu registrieren. Die Kommunikation mit dem Server erfolgt über </w:t>
+      </w:r>
+      <w:proofErr w:type="spellStart"/>
+      <w:r>
+        <w:t>RESTful</w:t>
+      </w:r>
+      <w:proofErr w:type="spellEnd"/>
+      <w:r>
+        <w:t>-API-Endpunkte.</w:t>
+      </w:r>
+      <w:r>
+        <w:t xml:space="preserve"> </w:t>
+      </w:r>
+      <w:r>
+        <w:t>Das Styling der Seite ist ansprechend gestaltet und umfasst verschiedene Animationen, Farbübergänge und Schatten, um eine ästhetisch ansprechende Benutzeroberfläche zu schaffen.</w:t>
+      </w:r>
+      <w:r>
+        <w:t xml:space="preserve"> </w:t>
+      </w:r>
+      <w:r>
+        <w:t xml:space="preserve">Zusammengefasst </w:t>
+      </w:r>
+      <w:r>
+        <w:t>beinhaltet der „</w:t>
+      </w:r>
+      <w:proofErr w:type="spellStart"/>
+      <w:r>
+        <w:t>HomeView</w:t>
+      </w:r>
+      <w:proofErr w:type="spellEnd"/>
+      <w:r>
         <w:t>“</w:t>
       </w:r>
       <w:r>
-        <w:t xml:space="preserve"> </w:t>
-      </w:r>
-      <w:r>
-        <w:t>beinhaltet</w:t>
-      </w:r>
-      <w:r>
-        <w:t xml:space="preserve"> eine ansprechende Anmeldeseite mit verschiedenen Funktionen</w:t>
-      </w:r>
-      <w:r>
-        <w:t xml:space="preserve">. </w:t>
-      </w:r>
-      <w:r>
-        <w:t>Die Seite bietet zwei Ansichten: "Login" und "Register", die durch Klicken auf entsprechende Schaltflächen umgeschaltet werden können. Das Anmeldeformular enthält Benutzername und Passwort, wobei die Passwortstärke überprüft wird. Fehlermeldungen werden angezeigt, wenn erforderliche Felder leer sind oder wenn es Probleme bei der Anmeldung oder Registrierung gibt.</w:t>
-      </w:r>
-      <w:r>
-        <w:t xml:space="preserve"> </w:t>
-      </w:r>
-      <w:r>
-        <w:t>Ein Canvas-Element wird für animierte Partikeleffekte verwendet, die auf die Mausbewegung reagieren. Die Partikel bewegen sich entsprechend der Mausbewegung und erzeugen ein ansprechendes visuelles Feedback.</w:t>
-      </w:r>
-      <w:r>
-        <w:t xml:space="preserve"> </w:t>
+        <w:t xml:space="preserve"> eine interaktive </w:t>
+      </w:r>
+      <w:r>
+        <w:t>Registrier- und A</w:t>
+      </w:r>
+      <w:r>
+        <w:t>nmeldeseite mit visuellen Effekten, einer klaren Benutzerführung und Validierungen für eine verbesserte Benutzererfahrung.</w:t>
+      </w:r>
+    </w:p>
+    <w:p>
+      <w:r>
+        <w:t>Der „</w:t>
+      </w:r>
+      <w:proofErr w:type="spellStart"/>
+      <w:r>
+        <w:t>TicketDashboardView</w:t>
+      </w:r>
+      <w:proofErr w:type="spellEnd"/>
+      <w:r>
+        <w:t>“ befasst ein Dashboard mit Funktionen zur Anzeige, Erstellung, Bearbeitung und Löschung von Tickets. Es beinhaltet eine Navigation mit einem Dropdown-Menü für Benutzeraktionen wie Logout und Benutzerverwaltung. Außerdem gibt es eine Suchleiste zur Filterung der Ticketliste.</w:t>
+      </w:r>
+    </w:p>
+    <w:p>
+      <w:r>
+        <w:t>Die Hauptfunktionalitäten umfassen das Anzeigen von Ticketinformationen wie ID, Beschreibung, Erstellungs- und Abschlussdatum, Ersteller und Status. Benutzer können Tickets bearbeiten, schließen oder löschen. Es gibt auch Pop-up-Formulare für die Ticketerstellung und die Verwaltung von Benutzerdaten, einschließlich der Aktualisierung von Benutzerrollen.</w:t>
+      </w:r>
+    </w:p>
+    <w:p>
+      <w:r>
+        <w:lastRenderedPageBreak/>
+        <w:t xml:space="preserve">Die Daten werden über </w:t>
       </w:r>
       <w:proofErr w:type="spellStart"/>
       <w:r>
@@ -5610,118 +5650,7 @@
       </w:r>
       <w:proofErr w:type="spellEnd"/>
       <w:r>
-        <w:t xml:space="preserve"> wird für HTTP-Anfragen an einen Server verwendet, um Anmeldedaten zu überprüfen und Benutzer zu registrieren. Die Kommunikation mit dem Server erfolgt über </w:t>
-      </w:r>
-      <w:proofErr w:type="spellStart"/>
-      <w:r>
-        <w:t>RESTful</w:t>
-      </w:r>
-      <w:proofErr w:type="spellEnd"/>
-      <w:r>
-        <w:t>-API-Endpunkte.</w:t>
-      </w:r>
-      <w:r>
-        <w:t xml:space="preserve"> </w:t>
-      </w:r>
-      <w:r>
-        <w:t>Das Styling der Seite ist ansprechend gestaltet und umfasst verschiedene Animationen, Farbübergänge und Schatten, um eine ästhetisch ansprechende Benutzeroberfläche zu schaffen.</w:t>
-      </w:r>
-      <w:r>
-        <w:t xml:space="preserve"> </w:t>
-      </w:r>
-      <w:r>
-        <w:t xml:space="preserve">Zusammengefasst </w:t>
-      </w:r>
-      <w:r>
-        <w:t>beinhaltet der „</w:t>
-      </w:r>
-      <w:proofErr w:type="spellStart"/>
-      <w:r>
-        <w:t>HomeView</w:t>
-      </w:r>
-      <w:proofErr w:type="spellEnd"/>
-      <w:r>
-        <w:t>“</w:t>
-      </w:r>
-      <w:r>
-        <w:t xml:space="preserve"> eine interaktive </w:t>
-      </w:r>
-      <w:r>
-        <w:t>Registrier- und A</w:t>
-      </w:r>
-      <w:r>
-        <w:t>nmeldeseite mit visuellen Effekten, einer klaren Benutzerführung und Validierungen für eine verbesserte Benutzererfahrung.</w:t>
-      </w:r>
-    </w:p>
-    <w:p>
-      <w:r>
-        <w:t xml:space="preserve">Der </w:t>
-      </w:r>
-      <w:r>
-        <w:t>„</w:t>
-      </w:r>
-      <w:proofErr w:type="spellStart"/>
-      <w:r>
-        <w:t>TicketDashboard</w:t>
-      </w:r>
-      <w:r>
-        <w:t>View</w:t>
-      </w:r>
-      <w:proofErr w:type="spellEnd"/>
-      <w:r>
-        <w:t xml:space="preserve">“ befasst ein </w:t>
-      </w:r>
-      <w:r>
-        <w:t xml:space="preserve">Dashboard mit Funktionen zur Anzeige, Erstellung, Bearbeitung und Löschung von Tickets. Es beinhaltet eine Navigation mit einem Dropdown-Menü für Benutzeraktionen wie Logout und </w:t>
-      </w:r>
-      <w:r>
-        <w:t>Benutzer</w:t>
-      </w:r>
-      <w:r>
-        <w:t>verwaltung. Außerdem gibt es eine Suchleiste zur Filterung der Ticketliste.</w:t>
-      </w:r>
-    </w:p>
-    <w:p>
-      <w:r>
-        <w:t xml:space="preserve">Die Hauptfunktionalitäten umfassen das Anzeigen von Ticketinformationen wie ID, Beschreibung, Erstellungs- und Abschlussdatum, Ersteller und Status. Benutzer können Tickets bearbeiten, schließen oder löschen. Es gibt auch Pop-up-Formulare für die Ticketerstellung und die Verwaltung von Benutzerdaten, einschließlich der Aktualisierung von </w:t>
-      </w:r>
-      <w:r>
-        <w:t>Benutzerroll</w:t>
-      </w:r>
-      <w:r>
-        <w:t>en.</w:t>
-      </w:r>
-    </w:p>
-    <w:p>
-      <w:r>
-        <w:t xml:space="preserve">Die Daten werden über </w:t>
-      </w:r>
-      <w:proofErr w:type="spellStart"/>
-      <w:r>
-        <w:t>Axios</w:t>
-      </w:r>
-      <w:proofErr w:type="spellEnd"/>
-      <w:r>
-        <w:t xml:space="preserve">-Anfragen an eine lokale API gesendet und empfangen. Zudem wird die lokale Speicherung für Tickets genutzt. Die Oberfläche ist responsiv gestaltet und bietet Funktionen </w:t>
-      </w:r>
-      <w:r>
-        <w:lastRenderedPageBreak/>
-        <w:t xml:space="preserve">basierend auf dem eingeloggten </w:t>
-      </w:r>
-      <w:r>
-        <w:t>Benutzerrolle</w:t>
-      </w:r>
-      <w:r>
-        <w:t xml:space="preserve">, wie z.B. das Ausblenden von Optionen für bestimmte </w:t>
-      </w:r>
-      <w:r>
-        <w:t>Benutzerrolle</w:t>
-      </w:r>
-      <w:r>
-        <w:t xml:space="preserve"> wie </w:t>
-      </w:r>
-      <w:r>
-        <w:t>„</w:t>
+        <w:t>-Anfragen an eine lokale API gesendet und empfangen. Zudem wird die lokale Speicherung für Tickets genutzt. Die Oberfläche ist responsiv gestaltet und bietet Funktionen basierend auf dem eingeloggten Benutzerrolle, wie z.B. das Ausblenden von Optionen für bestimmte Benutzerrolle wie „</w:t>
       </w:r>
       <w:proofErr w:type="spellStart"/>
       <w:r>
@@ -5729,30 +5658,12 @@
       </w:r>
       <w:proofErr w:type="spellEnd"/>
       <w:r>
-        <w:t>“</w:t>
-      </w:r>
-      <w:r>
-        <w:t>.</w:t>
-      </w:r>
-    </w:p>
-    <w:p>
-      <w:r>
-        <w:t>Ebenfalls enthält die Seite auch ein</w:t>
-      </w:r>
-      <w:r>
-        <w:t xml:space="preserve"> Spinner</w:t>
-      </w:r>
-      <w:r>
-        <w:t xml:space="preserve"> und</w:t>
-      </w:r>
-      <w:r>
-        <w:t xml:space="preserve"> zeigt Ladevorgänge an</w:t>
-      </w:r>
-      <w:r>
-        <w:t>.  D</w:t>
-      </w:r>
-      <w:r>
-        <w:t>as Design ist hauptsächlich dunkel gehalten, mit klaren Karten für die Darstellung von Tickets und Benutzerinformationen.</w:t>
+        <w:t>“.</w:t>
+      </w:r>
+    </w:p>
+    <w:p>
+      <w:r>
+        <w:t>Ebenfalls enthält die Seite auch ein Spinner und zeigt Ladevorgänge an.  Das Design ist hauptsächlich dunkel gehalten, mit klaren Karten für die Darstellung von Tickets und Benutzerinformationen.</w:t>
       </w:r>
     </w:p>
     <w:p>
@@ -5832,7 +5743,7 @@
       </w:r>
     </w:p>
     <w:p>
-      <w:hyperlink r:id="rId12" w:history="1">
+      <w:hyperlink r:id="rId12" w:anchor="loginAnch" w:history="1">
         <w:r>
           <w:rPr>
             <w:rStyle w:val="Hyperlink"/>
@@ -5965,6 +5876,9 @@
     </w:p>
     <w:p>
       <w:r>
+        <w:rPr>
+          <w:noProof/>
+        </w:rPr>
         <w:drawing>
           <wp:inline distT="0" distB="0" distL="0" distR="0" wp14:anchorId="72E2B7C1" wp14:editId="5879688A">
             <wp:extent cx="5760720" cy="2733040"/>
@@ -6004,6 +5918,9 @@
     </w:p>
     <w:p>
       <w:r>
+        <w:rPr>
+          <w:noProof/>
+        </w:rPr>
         <w:drawing>
           <wp:inline distT="0" distB="0" distL="0" distR="0" wp14:anchorId="12C7C680" wp14:editId="3FADC400">
             <wp:extent cx="5760720" cy="2730500"/>
@@ -6293,13 +6210,7 @@
     </w:p>
     <w:p>
       <w:r>
-        <w:t xml:space="preserve">Um das Frontend zu starten, </w:t>
-      </w:r>
-      <w:r>
-        <w:t>sollte diese Schritte befolgt werden</w:t>
-      </w:r>
-      <w:r>
-        <w:t>:</w:t>
+        <w:t>Um das Frontend zu starten, sollte diese Schritte befolgt werden:</w:t>
       </w:r>
     </w:p>
     <w:p>
@@ -6311,13 +6222,7 @@
         </w:numPr>
       </w:pPr>
       <w:r>
-        <w:t>D</w:t>
-      </w:r>
-      <w:r>
-        <w:t>ie Kommandozeile oder das Terminal</w:t>
-      </w:r>
-      <w:r>
-        <w:t xml:space="preserve"> öffnen</w:t>
+        <w:t>Die Kommandozeile oder das Terminal öffnen</w:t>
       </w:r>
     </w:p>
     <w:p>
@@ -6329,19 +6234,7 @@
         </w:numPr>
       </w:pPr>
       <w:r>
-        <w:t>Z</w:t>
-      </w:r>
-      <w:r>
-        <w:t xml:space="preserve">um Verzeichnis </w:t>
-      </w:r>
-      <w:r>
-        <w:t>des</w:t>
-      </w:r>
-      <w:r>
-        <w:t xml:space="preserve"> Frontend-Projekts</w:t>
-      </w:r>
-      <w:r>
-        <w:t xml:space="preserve"> navigieren</w:t>
+        <w:t>Zum Verzeichnis des Frontend-Projekts navigieren</w:t>
       </w:r>
     </w:p>
     <w:p>
@@ -6353,13 +6246,7 @@
         </w:numPr>
       </w:pPr>
       <w:r>
-        <w:t>D</w:t>
-      </w:r>
-      <w:r>
-        <w:t xml:space="preserve">en Befehl </w:t>
-      </w:r>
-      <w:r>
-        <w:t>„</w:t>
+        <w:t>Den Befehl „</w:t>
       </w:r>
       <w:proofErr w:type="spellStart"/>
       <w:r>
@@ -6383,82 +6270,34 @@
       </w:r>
       <w:proofErr w:type="spellEnd"/>
       <w:r>
-        <w:t>“</w:t>
-      </w:r>
-      <w:r>
-        <w:t xml:space="preserve"> aus</w:t>
-      </w:r>
-      <w:r>
-        <w:t>führen</w:t>
-      </w:r>
-    </w:p>
-    <w:p>
-      <w:r>
-        <w:t xml:space="preserve">Dadurch wird der Entwicklungsserver gestartet, und </w:t>
-      </w:r>
-      <w:r>
-        <w:t>die</w:t>
-      </w:r>
-      <w:r>
-        <w:t xml:space="preserve"> Anwendung sollte unter </w:t>
-      </w:r>
-      <w:r>
-        <w:t>„</w:t>
-      </w:r>
-      <w:r>
-        <w:t>http://localhost:8080/</w:t>
-      </w:r>
-      <w:r>
-        <w:t>“</w:t>
-      </w:r>
+        <w:t>“ ausführen</w:t>
+      </w:r>
+    </w:p>
+    <w:p>
+      <w:r>
+        <w:t>Dadurch wird der Entwicklungsserver gestartet, und die Anwendung sollte unter „http://localhost:8080/“ verfügbar sein. Davor sollten wie laut der „</w:t>
+      </w:r>
+      <w:r>
+        <w:t>README</w:t>
+      </w:r>
+      <w:r>
+        <w:t>.md“, die notwendigen Abhängigkeiten mit dem Befehl „</w:t>
+      </w:r>
+      <w:proofErr w:type="spellStart"/>
+      <w:r>
+        <w:t>yarn</w:t>
+      </w:r>
+      <w:proofErr w:type="spellEnd"/>
       <w:r>
         <w:t xml:space="preserve"> </w:t>
       </w:r>
-      <w:r>
-        <w:t xml:space="preserve">verfügbar </w:t>
-      </w:r>
-      <w:r>
-        <w:t xml:space="preserve">sein. </w:t>
-      </w:r>
-      <w:r>
-        <w:t>Davor sollten wie laut der „</w:t>
-      </w:r>
-      <w:r>
-        <w:t>README</w:t>
-      </w:r>
-      <w:r>
-        <w:t>.md“,</w:t>
-      </w:r>
-      <w:r>
-        <w:t xml:space="preserve"> die notwendigen Abhängigkeiten mit dem Befehl </w:t>
-      </w:r>
-      <w:r>
-        <w:t>„</w:t>
-      </w:r>
-      <w:proofErr w:type="spellStart"/>
-      <w:r>
-        <w:t>yarn</w:t>
-      </w:r>
-      <w:proofErr w:type="spellEnd"/>
-      <w:r>
-        <w:t xml:space="preserve"> </w:t>
-      </w:r>
       <w:proofErr w:type="spellStart"/>
       <w:r>
         <w:t>install</w:t>
       </w:r>
       <w:proofErr w:type="spellEnd"/>
       <w:r>
-        <w:t>“</w:t>
-      </w:r>
-      <w:r>
-        <w:t xml:space="preserve"> installiert </w:t>
-      </w:r>
-      <w:r>
-        <w:t>werden</w:t>
-      </w:r>
-      <w:r>
-        <w:t>.</w:t>
+        <w:t>“ installiert werden.</w:t>
       </w:r>
     </w:p>
     <w:p>

</xml_diff>